<commit_message>
Actualización del Sprint Retrospective
</commit_message>
<xml_diff>
--- a/Desarrollo/SGDS/Gestion/SGDS-SR-01.docx
+++ b/Desarrollo/SGDS/Gestion/SGDS-SR-01.docx
@@ -1,6 +1,6 @@
 
 <file path=word/document.xml><?xml version="1.0" encoding="utf-8"?>
-<w:document xmlns:wpc="http://schemas.microsoft.com/office/word/2010/wordprocessingCanvas" xmlns:cx="http://schemas.microsoft.com/office/drawing/2014/chartex" xmlns:mc="http://schemas.openxmlformats.org/markup-compatibility/2006" xmlns:o="urn:schemas-microsoft-com:office:office" xmlns:r="http://schemas.openxmlformats.org/officeDocument/2006/relationships" xmlns:m="http://schemas.openxmlformats.org/officeDocument/2006/math" xmlns:v="urn:schemas-microsoft-com:vml" xmlns:wp14="http://schemas.microsoft.com/office/word/2010/wordprocessingDrawing" xmlns:wp="http://schemas.openxmlformats.org/drawingml/2006/wordprocessingDrawing" xmlns:w10="urn:schemas-microsoft-com:office:word" xmlns:w="http://schemas.openxmlformats.org/wordprocessingml/2006/main" xmlns:w14="http://schemas.microsoft.com/office/word/2010/wordml" xmlns:w15="http://schemas.microsoft.com/office/word/2012/wordml" xmlns:w16se="http://schemas.microsoft.com/office/word/2015/wordml/symex" xmlns:wpg="http://schemas.microsoft.com/office/word/2010/wordprocessingGroup" xmlns:wpi="http://schemas.microsoft.com/office/word/2010/wordprocessingInk" xmlns:wne="http://schemas.microsoft.com/office/word/2006/wordml" xmlns:wps="http://schemas.microsoft.com/office/word/2010/wordprocessingShape" mc:Ignorable="w14 w15 w16se wp14">
+<w:document xmlns:wpc="http://schemas.microsoft.com/office/word/2010/wordprocessingCanvas" xmlns:cx="http://schemas.microsoft.com/office/drawing/2014/chartex" xmlns:cx1="http://schemas.microsoft.com/office/drawing/2015/9/8/chartex" xmlns:cx2="http://schemas.microsoft.com/office/drawing/2015/10/21/chartex" xmlns:cx3="http://schemas.microsoft.com/office/drawing/2016/5/9/chartex" xmlns:cx4="http://schemas.microsoft.com/office/drawing/2016/5/10/chartex" xmlns:cx5="http://schemas.microsoft.com/office/drawing/2016/5/11/chartex" xmlns:cx6="http://schemas.microsoft.com/office/drawing/2016/5/12/chartex" xmlns:cx7="http://schemas.microsoft.com/office/drawing/2016/5/13/chartex" xmlns:cx8="http://schemas.microsoft.com/office/drawing/2016/5/14/chartex" xmlns:mc="http://schemas.openxmlformats.org/markup-compatibility/2006" xmlns:aink="http://schemas.microsoft.com/office/drawing/2016/ink" xmlns:am3d="http://schemas.microsoft.com/office/drawing/2017/model3d" xmlns:o="urn:schemas-microsoft-com:office:office" xmlns:oel="http://schemas.microsoft.com/office/2019/extlst" xmlns:r="http://schemas.openxmlformats.org/officeDocument/2006/relationships" xmlns:m="http://schemas.openxmlformats.org/officeDocument/2006/math" xmlns:v="urn:schemas-microsoft-com:vml" xmlns:wp14="http://schemas.microsoft.com/office/word/2010/wordprocessingDrawing" xmlns:wp="http://schemas.openxmlformats.org/drawingml/2006/wordprocessingDrawing" xmlns:w10="urn:schemas-microsoft-com:office:word" xmlns:w="http://schemas.openxmlformats.org/wordprocessingml/2006/main" xmlns:w14="http://schemas.microsoft.com/office/word/2010/wordml" xmlns:w15="http://schemas.microsoft.com/office/word/2012/wordml" xmlns:w16cex="http://schemas.microsoft.com/office/word/2018/wordml/cex" xmlns:w16cid="http://schemas.microsoft.com/office/word/2016/wordml/cid" xmlns:w16="http://schemas.microsoft.com/office/word/2018/wordml" xmlns:w16du="http://schemas.microsoft.com/office/word/2023/wordml/word16du" xmlns:w16sdtdh="http://schemas.microsoft.com/office/word/2020/wordml/sdtdatahash" xmlns:w16se="http://schemas.microsoft.com/office/word/2015/wordml/symex" xmlns:wpg="http://schemas.microsoft.com/office/word/2010/wordprocessingGroup" xmlns:wpi="http://schemas.microsoft.com/office/word/2010/wordprocessingInk" xmlns:wne="http://schemas.microsoft.com/office/word/2006/wordml" xmlns:wps="http://schemas.microsoft.com/office/word/2010/wordprocessingShape" mc:Ignorable="w14 w15 w16se w16cid w16 w16cex w16sdtdh wp14">
   <w:body>
     <w:p>
       <w:pPr>
@@ -62,7 +62,7 @@
                     <pic:cNvPicPr preferRelativeResize="0"/>
                   </pic:nvPicPr>
                   <pic:blipFill>
-                    <a:blip r:embed="rId7"/>
+                    <a:blip r:embed="rId8"/>
                     <a:srcRect/>
                     <a:stretch>
                       <a:fillRect/>
@@ -295,7 +295,6 @@
           <w:docPartUnique/>
         </w:docPartObj>
       </w:sdtPr>
-      <w:sdtEndPr/>
       <w:sdtContent>
         <w:p>
           <w:pPr>
@@ -926,16 +925,14 @@
         </w:rPr>
         <w:t xml:space="preserve">Respuesta: No se dio importancia a la lectura de los demás requisitos, por </w:t>
       </w:r>
-      <w:proofErr w:type="gramStart"/>
-      <w:r>
-        <w:rPr>
-          <w:rFonts w:ascii="Times New Roman" w:eastAsia="Times New Roman" w:hAnsi="Times New Roman" w:cs="Times New Roman"/>
-          <w:sz w:val="24"/>
-          <w:szCs w:val="24"/>
-        </w:rPr>
-        <w:t>ende</w:t>
-      </w:r>
-      <w:proofErr w:type="gramEnd"/>
+      <w:r>
+        <w:rPr>
+          <w:rFonts w:ascii="Times New Roman" w:eastAsia="Times New Roman" w:hAnsi="Times New Roman" w:cs="Times New Roman"/>
+          <w:sz w:val="24"/>
+          <w:szCs w:val="24"/>
+        </w:rPr>
+        <w:t>ende,</w:t>
+      </w:r>
       <w:r>
         <w:rPr>
           <w:rFonts w:ascii="Times New Roman" w:eastAsia="Times New Roman" w:hAnsi="Times New Roman" w:cs="Times New Roman"/>
@@ -1959,32 +1956,22 @@
           <w:sz w:val="24"/>
           <w:szCs w:val="24"/>
         </w:rPr>
-        <w:t xml:space="preserve"> Para el siguiente hito quisiera seguir trabajando como en el hito 1, pero mejorando el aspecto de la retroalimentación</w:t>
-      </w:r>
-      <w:bookmarkStart w:id="6" w:name="_GoBack"/>
+        <w:t xml:space="preserve"> Para el siguiente hito quisiera seguir trabajando como en el hito 1, pero mejorando el aspecto de la retroalimentación.</w:t>
+      </w:r>
+    </w:p>
+    <w:p>
+      <w:pPr>
+        <w:pStyle w:val="Ttulo2"/>
+        <w:spacing w:line="480" w:lineRule="auto"/>
+        <w:rPr>
+          <w:rFonts w:ascii="Times New Roman" w:eastAsia="Times New Roman" w:hAnsi="Times New Roman" w:cs="Times New Roman"/>
+          <w:b/>
+          <w:sz w:val="24"/>
+          <w:szCs w:val="24"/>
+        </w:rPr>
+      </w:pPr>
+      <w:bookmarkStart w:id="6" w:name="_nq5ahef3xoib" w:colFirst="0" w:colLast="0"/>
       <w:bookmarkEnd w:id="6"/>
-      <w:r>
-        <w:rPr>
-          <w:rFonts w:ascii="Times New Roman" w:eastAsia="Times New Roman" w:hAnsi="Times New Roman" w:cs="Times New Roman"/>
-          <w:sz w:val="24"/>
-          <w:szCs w:val="24"/>
-        </w:rPr>
-        <w:t>.</w:t>
-      </w:r>
-    </w:p>
-    <w:p>
-      <w:pPr>
-        <w:pStyle w:val="Ttulo2"/>
-        <w:spacing w:line="480" w:lineRule="auto"/>
-        <w:rPr>
-          <w:rFonts w:ascii="Times New Roman" w:eastAsia="Times New Roman" w:hAnsi="Times New Roman" w:cs="Times New Roman"/>
-          <w:b/>
-          <w:sz w:val="24"/>
-          <w:szCs w:val="24"/>
-        </w:rPr>
-      </w:pPr>
-      <w:bookmarkStart w:id="7" w:name="_nq5ahef3xoib" w:colFirst="0" w:colLast="0"/>
-      <w:bookmarkEnd w:id="7"/>
       <w:r>
         <w:rPr>
           <w:rFonts w:ascii="Times New Roman" w:eastAsia="Times New Roman" w:hAnsi="Times New Roman" w:cs="Times New Roman"/>
@@ -2325,8 +2312,8 @@
           <w:szCs w:val="24"/>
         </w:rPr>
       </w:pPr>
-      <w:bookmarkStart w:id="8" w:name="_lo0cfvdnx48d" w:colFirst="0" w:colLast="0"/>
-      <w:bookmarkEnd w:id="8"/>
+      <w:bookmarkStart w:id="7" w:name="_lo0cfvdnx48d" w:colFirst="0" w:colLast="0"/>
+      <w:bookmarkEnd w:id="7"/>
       <w:r>
         <w:rPr>
           <w:rFonts w:ascii="Times New Roman" w:eastAsia="Times New Roman" w:hAnsi="Times New Roman" w:cs="Times New Roman"/>
@@ -2677,8 +2664,8 @@
           <w:szCs w:val="24"/>
         </w:rPr>
       </w:pPr>
-      <w:bookmarkStart w:id="9" w:name="_nmaz3lqgeq7b" w:colFirst="0" w:colLast="0"/>
-      <w:bookmarkEnd w:id="9"/>
+      <w:bookmarkStart w:id="8" w:name="_nmaz3lqgeq7b" w:colFirst="0" w:colLast="0"/>
+      <w:bookmarkEnd w:id="8"/>
       <w:r>
         <w:rPr>
           <w:rFonts w:ascii="Times New Roman" w:eastAsia="Times New Roman" w:hAnsi="Times New Roman" w:cs="Times New Roman"/>
@@ -2706,19 +2693,8 @@
           <w:sz w:val="24"/>
           <w:szCs w:val="24"/>
         </w:rPr>
-        <w:t xml:space="preserve"> </w:t>
-      </w:r>
-      <w:proofErr w:type="spellStart"/>
-      <w:r>
-        <w:rPr>
-          <w:rFonts w:ascii="Times New Roman" w:eastAsia="Times New Roman" w:hAnsi="Times New Roman" w:cs="Times New Roman"/>
-          <w:b/>
-          <w:sz w:val="24"/>
-          <w:szCs w:val="24"/>
-        </w:rPr>
-        <w:t>Alessandro</w:t>
-      </w:r>
-      <w:proofErr w:type="spellEnd"/>
+        <w:t xml:space="preserve"> Alessandro</w:t>
+      </w:r>
     </w:p>
     <w:p>
       <w:pPr>
@@ -3029,8 +3005,6 @@
           <w:szCs w:val="24"/>
         </w:rPr>
       </w:pPr>
-      <w:bookmarkStart w:id="10" w:name="_kzcii3id5dkz" w:colFirst="0" w:colLast="0"/>
-      <w:bookmarkEnd w:id="10"/>
       <w:r>
         <w:rPr>
           <w:rFonts w:ascii="Times New Roman" w:eastAsia="Times New Roman" w:hAnsi="Times New Roman" w:cs="Times New Roman"/>
@@ -3038,23 +3012,334 @@
           <w:sz w:val="24"/>
           <w:szCs w:val="24"/>
         </w:rPr>
+        <w:t>Actividades Para Mejorar</w:t>
+      </w:r>
+    </w:p>
+    <w:p>
+      <w:pPr>
+        <w:spacing w:line="480" w:lineRule="auto"/>
+        <w:ind w:firstLine="720"/>
+        <w:rPr>
+          <w:rFonts w:ascii="Times New Roman" w:hAnsi="Times New Roman" w:cs="Times New Roman"/>
+          <w:sz w:val="24"/>
+          <w:szCs w:val="24"/>
+        </w:rPr>
+      </w:pPr>
+      <w:r>
+        <w:rPr>
+          <w:rFonts w:ascii="Times New Roman" w:hAnsi="Times New Roman" w:cs="Times New Roman"/>
+          <w:sz w:val="24"/>
+          <w:szCs w:val="24"/>
+        </w:rPr>
+        <w:t>Después de revisar las actividades del hito 1, el equipo de desarrollo ha identificado algunas áreas en las que se pueden mejorar para el siguiente hito. En primer lugar, se considera que se necesita una mayor especificación en las especificaciones de los requisitos para evitar malentendidos y discrepancias en el equipo.</w:t>
+      </w:r>
+    </w:p>
+    <w:p>
+      <w:pPr>
+        <w:spacing w:line="480" w:lineRule="auto"/>
+        <w:ind w:firstLine="720"/>
+        <w:rPr>
+          <w:rFonts w:ascii="Times New Roman" w:hAnsi="Times New Roman" w:cs="Times New Roman"/>
+          <w:sz w:val="24"/>
+          <w:szCs w:val="24"/>
+        </w:rPr>
+      </w:pPr>
+      <w:r>
+        <w:rPr>
+          <w:rFonts w:ascii="Times New Roman" w:hAnsi="Times New Roman" w:cs="Times New Roman"/>
+          <w:sz w:val="24"/>
+          <w:szCs w:val="24"/>
+        </w:rPr>
+        <w:t>Además, se destaca la importancia de la lluvia de ideas y el apoyo mutuo entre los integrantes del equipo. Se sugiere que esta práctica se mantenga para los próximos hitos. Asimismo, se plantea la necesidad de mejorar la retroalimentación de lo desarrollado hasta el momento, ya sea a través de resúmenes o puntos de vista de cada desarrollador.</w:t>
+      </w:r>
+    </w:p>
+    <w:p>
+      <w:pPr>
+        <w:spacing w:line="480" w:lineRule="auto"/>
+        <w:ind w:firstLine="720"/>
+        <w:rPr>
+          <w:rFonts w:ascii="Times New Roman" w:hAnsi="Times New Roman" w:cs="Times New Roman"/>
+          <w:sz w:val="24"/>
+          <w:szCs w:val="24"/>
+        </w:rPr>
+      </w:pPr>
+      <w:r>
+        <w:rPr>
+          <w:rFonts w:ascii="Times New Roman" w:hAnsi="Times New Roman" w:cs="Times New Roman"/>
+          <w:sz w:val="24"/>
+          <w:szCs w:val="24"/>
+        </w:rPr>
+        <w:t>Otro aspecto que se menciona es la importancia de establecer una idea clara del proyecto desde el inicio, lo que puede ayudar a reducir la complejidad y a trabajar en conjunto de manera más efectiva. El equipo de desarrollo también enfatiza la importancia del trabajo en equipo, la comunicación y la colaboración para lograr un proyecto exitoso.</w:t>
+      </w:r>
+    </w:p>
+    <w:p>
+      <w:pPr>
+        <w:spacing w:line="480" w:lineRule="auto"/>
+        <w:ind w:firstLine="720"/>
+        <w:rPr>
+          <w:rFonts w:ascii="Times New Roman" w:hAnsi="Times New Roman" w:cs="Times New Roman"/>
+          <w:sz w:val="24"/>
+          <w:szCs w:val="24"/>
+        </w:rPr>
+      </w:pPr>
+      <w:r>
+        <w:rPr>
+          <w:rFonts w:ascii="Times New Roman" w:hAnsi="Times New Roman" w:cs="Times New Roman"/>
+          <w:sz w:val="24"/>
+          <w:szCs w:val="24"/>
+        </w:rPr>
+        <w:t xml:space="preserve">Finalmente, se propone una mejora en la comunicación y la adaptación entre las distintas formas de trabajo que tiene el equipo. También se sugiere hacer un análisis más exhaustivo de los requisitos y archivos planteados por los miembros del equipo para evitar </w:t>
+      </w:r>
+      <w:r>
+        <w:rPr>
+          <w:rFonts w:ascii="Times New Roman" w:hAnsi="Times New Roman" w:cs="Times New Roman"/>
+          <w:sz w:val="24"/>
+          <w:szCs w:val="24"/>
+        </w:rPr>
+        <w:lastRenderedPageBreak/>
+        <w:t>conflictos y mejorar la eficiencia del proyecto. Todos estos puntos serán considerados en el plan de acción para el próximo hito.</w:t>
+      </w:r>
+    </w:p>
+    <w:p>
+      <w:pPr>
+        <w:pStyle w:val="Ttulo1"/>
+        <w:spacing w:line="480" w:lineRule="auto"/>
+        <w:rPr>
+          <w:rFonts w:ascii="Times New Roman" w:eastAsia="Times New Roman" w:hAnsi="Times New Roman" w:cs="Times New Roman"/>
+          <w:b/>
+          <w:sz w:val="24"/>
+          <w:szCs w:val="24"/>
+        </w:rPr>
+      </w:pPr>
+      <w:r>
+        <w:rPr>
+          <w:rFonts w:ascii="Times New Roman" w:eastAsia="Times New Roman" w:hAnsi="Times New Roman" w:cs="Times New Roman"/>
+          <w:b/>
+          <w:sz w:val="24"/>
+          <w:szCs w:val="24"/>
+        </w:rPr>
         <w:t>Objetivos Para el Próximo Hito</w:t>
       </w:r>
     </w:p>
     <w:p>
       <w:pPr>
-        <w:pStyle w:val="Ttulo1"/>
-        <w:spacing w:line="480" w:lineRule="auto"/>
-        <w:rPr>
-          <w:rFonts w:ascii="Times New Roman" w:eastAsia="Times New Roman" w:hAnsi="Times New Roman" w:cs="Times New Roman"/>
-          <w:b/>
-          <w:sz w:val="24"/>
-          <w:szCs w:val="24"/>
-        </w:rPr>
+        <w:spacing w:line="480" w:lineRule="auto"/>
+        <w:ind w:firstLine="720"/>
+        <w:rPr>
+          <w:rFonts w:ascii="Times New Roman" w:hAnsi="Times New Roman" w:cs="Times New Roman"/>
+          <w:sz w:val="24"/>
+          <w:szCs w:val="24"/>
+        </w:rPr>
+      </w:pPr>
+      <w:r>
+        <w:rPr>
+          <w:rFonts w:ascii="Times New Roman" w:hAnsi="Times New Roman" w:cs="Times New Roman"/>
+          <w:sz w:val="24"/>
+          <w:szCs w:val="24"/>
+        </w:rPr>
+        <w:t>Después de analizar las observaciones del equipo de desarrollo, se pueden enumerar los siguientes objetivos para el siguiente hito:</w:t>
+      </w:r>
+    </w:p>
+    <w:p>
+      <w:pPr>
+        <w:pStyle w:val="Prrafodelista"/>
+        <w:numPr>
+          <w:ilvl w:val="0"/>
+          <w:numId w:val="8"/>
+        </w:numPr>
+        <w:spacing w:line="480" w:lineRule="auto"/>
+        <w:rPr>
+          <w:rFonts w:ascii="Times New Roman" w:hAnsi="Times New Roman" w:cs="Times New Roman"/>
+          <w:sz w:val="24"/>
+          <w:szCs w:val="24"/>
+        </w:rPr>
+      </w:pPr>
+      <w:r>
+        <w:rPr>
+          <w:rFonts w:ascii="Times New Roman" w:hAnsi="Times New Roman" w:cs="Times New Roman"/>
+          <w:sz w:val="24"/>
+          <w:szCs w:val="24"/>
+        </w:rPr>
+        <w:t>Fomentar el trabajo colaborativo y la confianza entre los miembros del equipo, para asegurar una adecuada retroalimentación y apoyo mutuo durante el proceso de implementación.</w:t>
+      </w:r>
+    </w:p>
+    <w:p>
+      <w:pPr>
+        <w:pStyle w:val="Prrafodelista"/>
+        <w:numPr>
+          <w:ilvl w:val="0"/>
+          <w:numId w:val="8"/>
+        </w:numPr>
+        <w:spacing w:line="480" w:lineRule="auto"/>
+        <w:rPr>
+          <w:rFonts w:ascii="Times New Roman" w:hAnsi="Times New Roman" w:cs="Times New Roman"/>
+          <w:sz w:val="24"/>
+          <w:szCs w:val="24"/>
+        </w:rPr>
+      </w:pPr>
+      <w:r>
+        <w:rPr>
+          <w:rFonts w:ascii="Times New Roman" w:hAnsi="Times New Roman" w:cs="Times New Roman"/>
+          <w:sz w:val="24"/>
+          <w:szCs w:val="24"/>
+        </w:rPr>
+        <w:t>Cumplir con las actividades antes del tiempo planificado, con el fin de tener tiempo suficiente para corregir errores y hacer mejoras en el proyecto.</w:t>
+      </w:r>
+    </w:p>
+    <w:p>
+      <w:pPr>
+        <w:pStyle w:val="Prrafodelista"/>
+        <w:numPr>
+          <w:ilvl w:val="0"/>
+          <w:numId w:val="8"/>
+        </w:numPr>
+        <w:spacing w:line="480" w:lineRule="auto"/>
+        <w:rPr>
+          <w:rFonts w:ascii="Times New Roman" w:hAnsi="Times New Roman" w:cs="Times New Roman"/>
+          <w:sz w:val="24"/>
+          <w:szCs w:val="24"/>
+        </w:rPr>
+      </w:pPr>
+      <w:r>
+        <w:rPr>
+          <w:rFonts w:ascii="Times New Roman" w:hAnsi="Times New Roman" w:cs="Times New Roman"/>
+          <w:sz w:val="24"/>
+          <w:szCs w:val="24"/>
+        </w:rPr>
+        <w:t>Establecer una meta para que todos los integrantes del equipo logren aprender y entender de lo que se está realizando durante la implementación.</w:t>
+      </w:r>
+    </w:p>
+    <w:p>
+      <w:pPr>
+        <w:pStyle w:val="Prrafodelista"/>
+        <w:numPr>
+          <w:ilvl w:val="0"/>
+          <w:numId w:val="8"/>
+        </w:numPr>
+        <w:spacing w:line="480" w:lineRule="auto"/>
+        <w:rPr>
+          <w:rFonts w:ascii="Times New Roman" w:hAnsi="Times New Roman" w:cs="Times New Roman"/>
+          <w:sz w:val="24"/>
+          <w:szCs w:val="24"/>
+        </w:rPr>
+      </w:pPr>
+      <w:r>
+        <w:rPr>
+          <w:rFonts w:ascii="Times New Roman" w:hAnsi="Times New Roman" w:cs="Times New Roman"/>
+          <w:sz w:val="24"/>
+          <w:szCs w:val="24"/>
+        </w:rPr>
+        <w:t>Mejorar el aspecto de la retroalimentación, para que sea más efectiva y los miembros del equipo puedan recibir comentarios constructivos sobre su trabajo.</w:t>
+      </w:r>
+    </w:p>
+    <w:p>
+      <w:pPr>
+        <w:pStyle w:val="Prrafodelista"/>
+        <w:numPr>
+          <w:ilvl w:val="0"/>
+          <w:numId w:val="8"/>
+        </w:numPr>
+        <w:spacing w:line="480" w:lineRule="auto"/>
+        <w:rPr>
+          <w:rFonts w:ascii="Times New Roman" w:hAnsi="Times New Roman" w:cs="Times New Roman"/>
+          <w:sz w:val="24"/>
+          <w:szCs w:val="24"/>
+        </w:rPr>
+      </w:pPr>
+      <w:r>
+        <w:rPr>
+          <w:rFonts w:ascii="Times New Roman" w:hAnsi="Times New Roman" w:cs="Times New Roman"/>
+          <w:sz w:val="24"/>
+          <w:szCs w:val="24"/>
+        </w:rPr>
+        <w:t>Fomentar una mayor comunicación entre los miembros del equipo, para evitar conflictos y mejorar la eficiencia en la entrega de trabajos.</w:t>
+      </w:r>
+    </w:p>
+    <w:p>
+      <w:pPr>
+        <w:pStyle w:val="Prrafodelista"/>
+        <w:numPr>
+          <w:ilvl w:val="0"/>
+          <w:numId w:val="8"/>
+        </w:numPr>
+        <w:spacing w:line="480" w:lineRule="auto"/>
+        <w:rPr>
+          <w:rFonts w:ascii="Times New Roman" w:hAnsi="Times New Roman" w:cs="Times New Roman"/>
+          <w:sz w:val="24"/>
+          <w:szCs w:val="24"/>
+        </w:rPr>
+      </w:pPr>
+      <w:r>
+        <w:rPr>
+          <w:rFonts w:ascii="Times New Roman" w:hAnsi="Times New Roman" w:cs="Times New Roman"/>
+          <w:sz w:val="24"/>
+          <w:szCs w:val="24"/>
+        </w:rPr>
+        <w:t>Establecer una meta para culminar con más de 3 días de anticipación cada actividad planteada en el cronograma del segundo hito.</w:t>
+      </w:r>
+    </w:p>
+    <w:p>
+      <w:pPr>
+        <w:pStyle w:val="Prrafodelista"/>
+        <w:numPr>
+          <w:ilvl w:val="0"/>
+          <w:numId w:val="8"/>
+        </w:numPr>
+        <w:spacing w:line="480" w:lineRule="auto"/>
+        <w:rPr>
+          <w:rFonts w:ascii="Times New Roman" w:hAnsi="Times New Roman" w:cs="Times New Roman"/>
+          <w:sz w:val="24"/>
+          <w:szCs w:val="24"/>
+        </w:rPr>
+      </w:pPr>
+      <w:r>
+        <w:rPr>
+          <w:rFonts w:ascii="Times New Roman" w:hAnsi="Times New Roman" w:cs="Times New Roman"/>
+          <w:sz w:val="24"/>
+          <w:szCs w:val="24"/>
+        </w:rPr>
+        <w:t>Promover la expresión de sugerencias por parte de los miembros del equipo en las actividades, aunque no sean responsables directos de ellas, con el fin de mejorar el proyecto de manera integral.</w:t>
+      </w:r>
+    </w:p>
+    <w:p>
+      <w:pPr>
+        <w:pStyle w:val="Prrafodelista"/>
+        <w:numPr>
+          <w:ilvl w:val="0"/>
+          <w:numId w:val="8"/>
+        </w:numPr>
+        <w:spacing w:line="480" w:lineRule="auto"/>
+        <w:rPr>
+          <w:rFonts w:ascii="Times New Roman" w:hAnsi="Times New Roman" w:cs="Times New Roman"/>
+          <w:sz w:val="24"/>
+          <w:szCs w:val="24"/>
+        </w:rPr>
+      </w:pPr>
+      <w:r>
+        <w:rPr>
+          <w:rFonts w:ascii="Times New Roman" w:hAnsi="Times New Roman" w:cs="Times New Roman"/>
+          <w:sz w:val="24"/>
+          <w:szCs w:val="24"/>
+        </w:rPr>
+        <w:t xml:space="preserve">Asegurar una mejor comunicación entre los miembros del equipo, subiendo con antelación los ítems para una correcta retroalimentación y levantamiento de </w:t>
+      </w:r>
+      <w:r>
+        <w:rPr>
+          <w:rFonts w:ascii="Times New Roman" w:hAnsi="Times New Roman" w:cs="Times New Roman"/>
+          <w:sz w:val="24"/>
+          <w:szCs w:val="24"/>
+        </w:rPr>
+        <w:lastRenderedPageBreak/>
+        <w:t>observaciones correspondientes, mejorando así la actualización de información personal del proyecto.</w:t>
+      </w:r>
+    </w:p>
+    <w:p>
+      <w:pPr>
+        <w:ind w:firstLine="720"/>
       </w:pPr>
     </w:p>
     <w:sectPr>
-      <w:headerReference w:type="default" r:id="rId8"/>
+      <w:headerReference w:type="default" r:id="rId9"/>
       <w:pgSz w:w="11909" w:h="16834"/>
       <w:pgMar w:top="1440" w:right="1440" w:bottom="1440" w:left="1440" w:header="720" w:footer="720" w:gutter="0"/>
       <w:pgNumType w:start="1"/>
@@ -3065,7 +3350,7 @@
 </file>
 
 <file path=word/endnotes.xml><?xml version="1.0" encoding="utf-8"?>
-<w:endnotes xmlns:wpc="http://schemas.microsoft.com/office/word/2010/wordprocessingCanvas" xmlns:cx="http://schemas.microsoft.com/office/drawing/2014/chartex" xmlns:mc="http://schemas.openxmlformats.org/markup-compatibility/2006" xmlns:o="urn:schemas-microsoft-com:office:office" xmlns:r="http://schemas.openxmlformats.org/officeDocument/2006/relationships" xmlns:m="http://schemas.openxmlformats.org/officeDocument/2006/math" xmlns:v="urn:schemas-microsoft-com:vml" xmlns:wp14="http://schemas.microsoft.com/office/word/2010/wordprocessingDrawing" xmlns:wp="http://schemas.openxmlformats.org/drawingml/2006/wordprocessingDrawing" xmlns:w10="urn:schemas-microsoft-com:office:word" xmlns:w="http://schemas.openxmlformats.org/wordprocessingml/2006/main" xmlns:w14="http://schemas.microsoft.com/office/word/2010/wordml" xmlns:w15="http://schemas.microsoft.com/office/word/2012/wordml" xmlns:w16se="http://schemas.microsoft.com/office/word/2015/wordml/symex" xmlns:wpg="http://schemas.microsoft.com/office/word/2010/wordprocessingGroup" xmlns:wpi="http://schemas.microsoft.com/office/word/2010/wordprocessingInk" xmlns:wne="http://schemas.microsoft.com/office/word/2006/wordml" xmlns:wps="http://schemas.microsoft.com/office/word/2010/wordprocessingShape" mc:Ignorable="w14 w15 w16se wp14">
+<w:endnotes xmlns:wpc="http://schemas.microsoft.com/office/word/2010/wordprocessingCanvas" xmlns:cx="http://schemas.microsoft.com/office/drawing/2014/chartex" xmlns:cx1="http://schemas.microsoft.com/office/drawing/2015/9/8/chartex" xmlns:cx2="http://schemas.microsoft.com/office/drawing/2015/10/21/chartex" xmlns:cx3="http://schemas.microsoft.com/office/drawing/2016/5/9/chartex" xmlns:cx4="http://schemas.microsoft.com/office/drawing/2016/5/10/chartex" xmlns:cx5="http://schemas.microsoft.com/office/drawing/2016/5/11/chartex" xmlns:cx6="http://schemas.microsoft.com/office/drawing/2016/5/12/chartex" xmlns:cx7="http://schemas.microsoft.com/office/drawing/2016/5/13/chartex" xmlns:cx8="http://schemas.microsoft.com/office/drawing/2016/5/14/chartex" xmlns:mc="http://schemas.openxmlformats.org/markup-compatibility/2006" xmlns:aink="http://schemas.microsoft.com/office/drawing/2016/ink" xmlns:am3d="http://schemas.microsoft.com/office/drawing/2017/model3d" xmlns:o="urn:schemas-microsoft-com:office:office" xmlns:oel="http://schemas.microsoft.com/office/2019/extlst" xmlns:r="http://schemas.openxmlformats.org/officeDocument/2006/relationships" xmlns:m="http://schemas.openxmlformats.org/officeDocument/2006/math" xmlns:v="urn:schemas-microsoft-com:vml" xmlns:wp14="http://schemas.microsoft.com/office/word/2010/wordprocessingDrawing" xmlns:wp="http://schemas.openxmlformats.org/drawingml/2006/wordprocessingDrawing" xmlns:w10="urn:schemas-microsoft-com:office:word" xmlns:w="http://schemas.openxmlformats.org/wordprocessingml/2006/main" xmlns:w14="http://schemas.microsoft.com/office/word/2010/wordml" xmlns:w15="http://schemas.microsoft.com/office/word/2012/wordml" xmlns:w16cex="http://schemas.microsoft.com/office/word/2018/wordml/cex" xmlns:w16cid="http://schemas.microsoft.com/office/word/2016/wordml/cid" xmlns:w16="http://schemas.microsoft.com/office/word/2018/wordml" xmlns:w16du="http://schemas.microsoft.com/office/word/2023/wordml/word16du" xmlns:w16sdtdh="http://schemas.microsoft.com/office/word/2020/wordml/sdtdatahash" xmlns:w16se="http://schemas.microsoft.com/office/word/2015/wordml/symex" xmlns:wpg="http://schemas.microsoft.com/office/word/2010/wordprocessingGroup" xmlns:wpi="http://schemas.microsoft.com/office/word/2010/wordprocessingInk" xmlns:wne="http://schemas.microsoft.com/office/word/2006/wordml" xmlns:wps="http://schemas.microsoft.com/office/word/2010/wordprocessingShape" mc:Ignorable="w14 w15 w16se w16cid w16 w16cex w16sdtdh wp14">
   <w:endnote w:type="separator" w:id="-1">
     <w:p>
       <w:pPr>
@@ -3090,7 +3375,7 @@
 </file>
 
 <file path=word/footnotes.xml><?xml version="1.0" encoding="utf-8"?>
-<w:footnotes xmlns:wpc="http://schemas.microsoft.com/office/word/2010/wordprocessingCanvas" xmlns:cx="http://schemas.microsoft.com/office/drawing/2014/chartex" xmlns:mc="http://schemas.openxmlformats.org/markup-compatibility/2006" xmlns:o="urn:schemas-microsoft-com:office:office" xmlns:r="http://schemas.openxmlformats.org/officeDocument/2006/relationships" xmlns:m="http://schemas.openxmlformats.org/officeDocument/2006/math" xmlns:v="urn:schemas-microsoft-com:vml" xmlns:wp14="http://schemas.microsoft.com/office/word/2010/wordprocessingDrawing" xmlns:wp="http://schemas.openxmlformats.org/drawingml/2006/wordprocessingDrawing" xmlns:w10="urn:schemas-microsoft-com:office:word" xmlns:w="http://schemas.openxmlformats.org/wordprocessingml/2006/main" xmlns:w14="http://schemas.microsoft.com/office/word/2010/wordml" xmlns:w15="http://schemas.microsoft.com/office/word/2012/wordml" xmlns:w16se="http://schemas.microsoft.com/office/word/2015/wordml/symex" xmlns:wpg="http://schemas.microsoft.com/office/word/2010/wordprocessingGroup" xmlns:wpi="http://schemas.microsoft.com/office/word/2010/wordprocessingInk" xmlns:wne="http://schemas.microsoft.com/office/word/2006/wordml" xmlns:wps="http://schemas.microsoft.com/office/word/2010/wordprocessingShape" mc:Ignorable="w14 w15 w16se wp14">
+<w:footnotes xmlns:wpc="http://schemas.microsoft.com/office/word/2010/wordprocessingCanvas" xmlns:cx="http://schemas.microsoft.com/office/drawing/2014/chartex" xmlns:cx1="http://schemas.microsoft.com/office/drawing/2015/9/8/chartex" xmlns:cx2="http://schemas.microsoft.com/office/drawing/2015/10/21/chartex" xmlns:cx3="http://schemas.microsoft.com/office/drawing/2016/5/9/chartex" xmlns:cx4="http://schemas.microsoft.com/office/drawing/2016/5/10/chartex" xmlns:cx5="http://schemas.microsoft.com/office/drawing/2016/5/11/chartex" xmlns:cx6="http://schemas.microsoft.com/office/drawing/2016/5/12/chartex" xmlns:cx7="http://schemas.microsoft.com/office/drawing/2016/5/13/chartex" xmlns:cx8="http://schemas.microsoft.com/office/drawing/2016/5/14/chartex" xmlns:mc="http://schemas.openxmlformats.org/markup-compatibility/2006" xmlns:aink="http://schemas.microsoft.com/office/drawing/2016/ink" xmlns:am3d="http://schemas.microsoft.com/office/drawing/2017/model3d" xmlns:o="urn:schemas-microsoft-com:office:office" xmlns:oel="http://schemas.microsoft.com/office/2019/extlst" xmlns:r="http://schemas.openxmlformats.org/officeDocument/2006/relationships" xmlns:m="http://schemas.openxmlformats.org/officeDocument/2006/math" xmlns:v="urn:schemas-microsoft-com:vml" xmlns:wp14="http://schemas.microsoft.com/office/word/2010/wordprocessingDrawing" xmlns:wp="http://schemas.openxmlformats.org/drawingml/2006/wordprocessingDrawing" xmlns:w10="urn:schemas-microsoft-com:office:word" xmlns:w="http://schemas.openxmlformats.org/wordprocessingml/2006/main" xmlns:w14="http://schemas.microsoft.com/office/word/2010/wordml" xmlns:w15="http://schemas.microsoft.com/office/word/2012/wordml" xmlns:w16cex="http://schemas.microsoft.com/office/word/2018/wordml/cex" xmlns:w16cid="http://schemas.microsoft.com/office/word/2016/wordml/cid" xmlns:w16="http://schemas.microsoft.com/office/word/2018/wordml" xmlns:w16du="http://schemas.microsoft.com/office/word/2023/wordml/word16du" xmlns:w16sdtdh="http://schemas.microsoft.com/office/word/2020/wordml/sdtdatahash" xmlns:w16se="http://schemas.microsoft.com/office/word/2015/wordml/symex" xmlns:wpg="http://schemas.microsoft.com/office/word/2010/wordprocessingGroup" xmlns:wpi="http://schemas.microsoft.com/office/word/2010/wordprocessingInk" xmlns:wne="http://schemas.microsoft.com/office/word/2006/wordml" xmlns:wps="http://schemas.microsoft.com/office/word/2010/wordprocessingShape" mc:Ignorable="w14 w15 w16se w16cid w16 w16cex w16sdtdh wp14">
   <w:footnote w:type="separator" w:id="-1">
     <w:p>
       <w:pPr>
@@ -3115,7 +3400,7 @@
 </file>
 
 <file path=word/header1.xml><?xml version="1.0" encoding="utf-8"?>
-<w:hdr xmlns:wpc="http://schemas.microsoft.com/office/word/2010/wordprocessingCanvas" xmlns:cx="http://schemas.microsoft.com/office/drawing/2014/chartex" xmlns:mc="http://schemas.openxmlformats.org/markup-compatibility/2006" xmlns:o="urn:schemas-microsoft-com:office:office" xmlns:r="http://schemas.openxmlformats.org/officeDocument/2006/relationships" xmlns:m="http://schemas.openxmlformats.org/officeDocument/2006/math" xmlns:v="urn:schemas-microsoft-com:vml" xmlns:wp14="http://schemas.microsoft.com/office/word/2010/wordprocessingDrawing" xmlns:wp="http://schemas.openxmlformats.org/drawingml/2006/wordprocessingDrawing" xmlns:w10="urn:schemas-microsoft-com:office:word" xmlns:w="http://schemas.openxmlformats.org/wordprocessingml/2006/main" xmlns:w14="http://schemas.microsoft.com/office/word/2010/wordml" xmlns:w15="http://schemas.microsoft.com/office/word/2012/wordml" xmlns:w16se="http://schemas.microsoft.com/office/word/2015/wordml/symex" xmlns:wpg="http://schemas.microsoft.com/office/word/2010/wordprocessingGroup" xmlns:wpi="http://schemas.microsoft.com/office/word/2010/wordprocessingInk" xmlns:wne="http://schemas.microsoft.com/office/word/2006/wordml" xmlns:wps="http://schemas.microsoft.com/office/word/2010/wordprocessingShape" mc:Ignorable="w14 w15 w16se wp14">
+<w:hdr xmlns:wpc="http://schemas.microsoft.com/office/word/2010/wordprocessingCanvas" xmlns:cx="http://schemas.microsoft.com/office/drawing/2014/chartex" xmlns:cx1="http://schemas.microsoft.com/office/drawing/2015/9/8/chartex" xmlns:cx2="http://schemas.microsoft.com/office/drawing/2015/10/21/chartex" xmlns:cx3="http://schemas.microsoft.com/office/drawing/2016/5/9/chartex" xmlns:cx4="http://schemas.microsoft.com/office/drawing/2016/5/10/chartex" xmlns:cx5="http://schemas.microsoft.com/office/drawing/2016/5/11/chartex" xmlns:cx6="http://schemas.microsoft.com/office/drawing/2016/5/12/chartex" xmlns:cx7="http://schemas.microsoft.com/office/drawing/2016/5/13/chartex" xmlns:cx8="http://schemas.microsoft.com/office/drawing/2016/5/14/chartex" xmlns:mc="http://schemas.openxmlformats.org/markup-compatibility/2006" xmlns:aink="http://schemas.microsoft.com/office/drawing/2016/ink" xmlns:am3d="http://schemas.microsoft.com/office/drawing/2017/model3d" xmlns:o="urn:schemas-microsoft-com:office:office" xmlns:oel="http://schemas.microsoft.com/office/2019/extlst" xmlns:r="http://schemas.openxmlformats.org/officeDocument/2006/relationships" xmlns:m="http://schemas.openxmlformats.org/officeDocument/2006/math" xmlns:v="urn:schemas-microsoft-com:vml" xmlns:wp14="http://schemas.microsoft.com/office/word/2010/wordprocessingDrawing" xmlns:wp="http://schemas.openxmlformats.org/drawingml/2006/wordprocessingDrawing" xmlns:w10="urn:schemas-microsoft-com:office:word" xmlns:w="http://schemas.openxmlformats.org/wordprocessingml/2006/main" xmlns:w14="http://schemas.microsoft.com/office/word/2010/wordml" xmlns:w15="http://schemas.microsoft.com/office/word/2012/wordml" xmlns:w16cex="http://schemas.microsoft.com/office/word/2018/wordml/cex" xmlns:w16cid="http://schemas.microsoft.com/office/word/2016/wordml/cid" xmlns:w16="http://schemas.microsoft.com/office/word/2018/wordml" xmlns:w16du="http://schemas.microsoft.com/office/word/2023/wordml/word16du" xmlns:w16sdtdh="http://schemas.microsoft.com/office/word/2020/wordml/sdtdatahash" xmlns:w16se="http://schemas.microsoft.com/office/word/2015/wordml/symex" xmlns:wpg="http://schemas.microsoft.com/office/word/2010/wordprocessingGroup" xmlns:wpi="http://schemas.microsoft.com/office/word/2010/wordprocessingInk" xmlns:wne="http://schemas.microsoft.com/office/word/2006/wordml" xmlns:wps="http://schemas.microsoft.com/office/word/2010/wordprocessingShape" mc:Ignorable="w14 w15 w16se w16cid w16 w16cex w16sdtdh wp14">
   <w:p>
     <w:pPr>
       <w:tabs>
@@ -3203,7 +3488,7 @@
 </file>
 
 <file path=word/numbering.xml><?xml version="1.0" encoding="utf-8"?>
-<w:numbering xmlns:wpc="http://schemas.microsoft.com/office/word/2010/wordprocessingCanvas" xmlns:cx="http://schemas.microsoft.com/office/drawing/2014/chartex" xmlns:mc="http://schemas.openxmlformats.org/markup-compatibility/2006" xmlns:o="urn:schemas-microsoft-com:office:office" xmlns:r="http://schemas.openxmlformats.org/officeDocument/2006/relationships" xmlns:m="http://schemas.openxmlformats.org/officeDocument/2006/math" xmlns:v="urn:schemas-microsoft-com:vml" xmlns:wp14="http://schemas.microsoft.com/office/word/2010/wordprocessingDrawing" xmlns:wp="http://schemas.openxmlformats.org/drawingml/2006/wordprocessingDrawing" xmlns:w10="urn:schemas-microsoft-com:office:word" xmlns:w="http://schemas.openxmlformats.org/wordprocessingml/2006/main" xmlns:w14="http://schemas.microsoft.com/office/word/2010/wordml" xmlns:w15="http://schemas.microsoft.com/office/word/2012/wordml" xmlns:w16se="http://schemas.microsoft.com/office/word/2015/wordml/symex" xmlns:wpg="http://schemas.microsoft.com/office/word/2010/wordprocessingGroup" xmlns:wpi="http://schemas.microsoft.com/office/word/2010/wordprocessingInk" xmlns:wne="http://schemas.microsoft.com/office/word/2006/wordml" xmlns:wps="http://schemas.microsoft.com/office/word/2010/wordprocessingShape" mc:Ignorable="w14 w15 w16se wp14">
+<w:numbering xmlns:wpc="http://schemas.microsoft.com/office/word/2010/wordprocessingCanvas" xmlns:cx="http://schemas.microsoft.com/office/drawing/2014/chartex" xmlns:cx1="http://schemas.microsoft.com/office/drawing/2015/9/8/chartex" xmlns:cx2="http://schemas.microsoft.com/office/drawing/2015/10/21/chartex" xmlns:cx3="http://schemas.microsoft.com/office/drawing/2016/5/9/chartex" xmlns:cx4="http://schemas.microsoft.com/office/drawing/2016/5/10/chartex" xmlns:cx5="http://schemas.microsoft.com/office/drawing/2016/5/11/chartex" xmlns:cx6="http://schemas.microsoft.com/office/drawing/2016/5/12/chartex" xmlns:cx7="http://schemas.microsoft.com/office/drawing/2016/5/13/chartex" xmlns:cx8="http://schemas.microsoft.com/office/drawing/2016/5/14/chartex" xmlns:mc="http://schemas.openxmlformats.org/markup-compatibility/2006" xmlns:aink="http://schemas.microsoft.com/office/drawing/2016/ink" xmlns:am3d="http://schemas.microsoft.com/office/drawing/2017/model3d" xmlns:o="urn:schemas-microsoft-com:office:office" xmlns:oel="http://schemas.microsoft.com/office/2019/extlst" xmlns:r="http://schemas.openxmlformats.org/officeDocument/2006/relationships" xmlns:m="http://schemas.openxmlformats.org/officeDocument/2006/math" xmlns:v="urn:schemas-microsoft-com:vml" xmlns:wp14="http://schemas.microsoft.com/office/word/2010/wordprocessingDrawing" xmlns:wp="http://schemas.openxmlformats.org/drawingml/2006/wordprocessingDrawing" xmlns:w10="urn:schemas-microsoft-com:office:word" xmlns:w="http://schemas.openxmlformats.org/wordprocessingml/2006/main" xmlns:w14="http://schemas.microsoft.com/office/word/2010/wordml" xmlns:w15="http://schemas.microsoft.com/office/word/2012/wordml" xmlns:w16cex="http://schemas.microsoft.com/office/word/2018/wordml/cex" xmlns:w16cid="http://schemas.microsoft.com/office/word/2016/wordml/cid" xmlns:w16="http://schemas.microsoft.com/office/word/2018/wordml" xmlns:w16du="http://schemas.microsoft.com/office/word/2023/wordml/word16du" xmlns:w16sdtdh="http://schemas.microsoft.com/office/word/2020/wordml/sdtdatahash" xmlns:w16se="http://schemas.microsoft.com/office/word/2015/wordml/symex" xmlns:wpg="http://schemas.microsoft.com/office/word/2010/wordprocessingGroup" xmlns:wpi="http://schemas.microsoft.com/office/word/2010/wordprocessingInk" xmlns:wne="http://schemas.microsoft.com/office/word/2006/wordml" xmlns:wps="http://schemas.microsoft.com/office/word/2010/wordprocessingShape" mc:Ignorable="w14 w15 w16se w16cid w16 w16cex w16sdtdh wp14">
   <w:abstractNum w:abstractNumId="0" w15:restartNumberingAfterBreak="0">
     <w:nsid w:val="0441677B"/>
     <w:multiLevelType w:val="multilevel"/>
@@ -3431,6 +3716,92 @@
     </w:lvl>
   </w:abstractNum>
   <w:abstractNum w:abstractNumId="2" w15:restartNumberingAfterBreak="0">
+    <w:nsid w:val="37A21214"/>
+    <w:multiLevelType w:val="hybridMultilevel"/>
+    <w:tmpl w:val="87949CB6"/>
+    <w:lvl w:ilvl="0" w:tplc="280A000F">
+      <w:start w:val="1"/>
+      <w:numFmt w:val="decimal"/>
+      <w:lvlText w:val="%1."/>
+      <w:lvlJc w:val="left"/>
+      <w:pPr>
+        <w:ind w:left="720" w:hanging="360"/>
+      </w:pPr>
+    </w:lvl>
+    <w:lvl w:ilvl="1" w:tplc="280A0019" w:tentative="1">
+      <w:start w:val="1"/>
+      <w:numFmt w:val="lowerLetter"/>
+      <w:lvlText w:val="%2."/>
+      <w:lvlJc w:val="left"/>
+      <w:pPr>
+        <w:ind w:left="1440" w:hanging="360"/>
+      </w:pPr>
+    </w:lvl>
+    <w:lvl w:ilvl="2" w:tplc="280A001B" w:tentative="1">
+      <w:start w:val="1"/>
+      <w:numFmt w:val="lowerRoman"/>
+      <w:lvlText w:val="%3."/>
+      <w:lvlJc w:val="right"/>
+      <w:pPr>
+        <w:ind w:left="2160" w:hanging="180"/>
+      </w:pPr>
+    </w:lvl>
+    <w:lvl w:ilvl="3" w:tplc="280A000F" w:tentative="1">
+      <w:start w:val="1"/>
+      <w:numFmt w:val="decimal"/>
+      <w:lvlText w:val="%4."/>
+      <w:lvlJc w:val="left"/>
+      <w:pPr>
+        <w:ind w:left="2880" w:hanging="360"/>
+      </w:pPr>
+    </w:lvl>
+    <w:lvl w:ilvl="4" w:tplc="280A0019" w:tentative="1">
+      <w:start w:val="1"/>
+      <w:numFmt w:val="lowerLetter"/>
+      <w:lvlText w:val="%5."/>
+      <w:lvlJc w:val="left"/>
+      <w:pPr>
+        <w:ind w:left="3600" w:hanging="360"/>
+      </w:pPr>
+    </w:lvl>
+    <w:lvl w:ilvl="5" w:tplc="280A001B" w:tentative="1">
+      <w:start w:val="1"/>
+      <w:numFmt w:val="lowerRoman"/>
+      <w:lvlText w:val="%6."/>
+      <w:lvlJc w:val="right"/>
+      <w:pPr>
+        <w:ind w:left="4320" w:hanging="180"/>
+      </w:pPr>
+    </w:lvl>
+    <w:lvl w:ilvl="6" w:tplc="280A000F" w:tentative="1">
+      <w:start w:val="1"/>
+      <w:numFmt w:val="decimal"/>
+      <w:lvlText w:val="%7."/>
+      <w:lvlJc w:val="left"/>
+      <w:pPr>
+        <w:ind w:left="5040" w:hanging="360"/>
+      </w:pPr>
+    </w:lvl>
+    <w:lvl w:ilvl="7" w:tplc="280A0019" w:tentative="1">
+      <w:start w:val="1"/>
+      <w:numFmt w:val="lowerLetter"/>
+      <w:lvlText w:val="%8."/>
+      <w:lvlJc w:val="left"/>
+      <w:pPr>
+        <w:ind w:left="5760" w:hanging="360"/>
+      </w:pPr>
+    </w:lvl>
+    <w:lvl w:ilvl="8" w:tplc="280A001B" w:tentative="1">
+      <w:start w:val="1"/>
+      <w:numFmt w:val="lowerRoman"/>
+      <w:lvlText w:val="%9."/>
+      <w:lvlJc w:val="right"/>
+      <w:pPr>
+        <w:ind w:left="6480" w:hanging="180"/>
+      </w:pPr>
+    </w:lvl>
+  </w:abstractNum>
+  <w:abstractNum w:abstractNumId="3" w15:restartNumberingAfterBreak="0">
     <w:nsid w:val="392E561D"/>
     <w:multiLevelType w:val="multilevel"/>
     <w:tmpl w:val="C0E6AD6E"/>
@@ -3543,7 +3914,7 @@
       </w:rPr>
     </w:lvl>
   </w:abstractNum>
-  <w:abstractNum w:abstractNumId="3" w15:restartNumberingAfterBreak="0">
+  <w:abstractNum w:abstractNumId="4" w15:restartNumberingAfterBreak="0">
     <w:nsid w:val="47956316"/>
     <w:multiLevelType w:val="multilevel"/>
     <w:tmpl w:val="2B0A7108"/>
@@ -3656,7 +4027,7 @@
       </w:rPr>
     </w:lvl>
   </w:abstractNum>
-  <w:abstractNum w:abstractNumId="4" w15:restartNumberingAfterBreak="0">
+  <w:abstractNum w:abstractNumId="5" w15:restartNumberingAfterBreak="0">
     <w:nsid w:val="56A55211"/>
     <w:multiLevelType w:val="multilevel"/>
     <w:tmpl w:val="58308B1C"/>
@@ -3769,7 +4140,7 @@
       </w:rPr>
     </w:lvl>
   </w:abstractNum>
-  <w:abstractNum w:abstractNumId="5" w15:restartNumberingAfterBreak="0">
+  <w:abstractNum w:abstractNumId="6" w15:restartNumberingAfterBreak="0">
     <w:nsid w:val="6A7838D3"/>
     <w:multiLevelType w:val="multilevel"/>
     <w:tmpl w:val="6054D26E"/>
@@ -3882,7 +4253,7 @@
       </w:rPr>
     </w:lvl>
   </w:abstractNum>
-  <w:abstractNum w:abstractNumId="6" w15:restartNumberingAfterBreak="0">
+  <w:abstractNum w:abstractNumId="7" w15:restartNumberingAfterBreak="0">
     <w:nsid w:val="7B460316"/>
     <w:multiLevelType w:val="multilevel"/>
     <w:tmpl w:val="18C80D82"/>
@@ -3995,32 +4366,35 @@
       </w:rPr>
     </w:lvl>
   </w:abstractNum>
-  <w:num w:numId="1">
+  <w:num w:numId="1" w16cid:durableId="660739905">
     <w:abstractNumId w:val="1"/>
   </w:num>
-  <w:num w:numId="2">
+  <w:num w:numId="2" w16cid:durableId="1783452617">
+    <w:abstractNumId w:val="4"/>
+  </w:num>
+  <w:num w:numId="3" w16cid:durableId="537930698">
+    <w:abstractNumId w:val="0"/>
+  </w:num>
+  <w:num w:numId="4" w16cid:durableId="1324967465">
+    <w:abstractNumId w:val="5"/>
+  </w:num>
+  <w:num w:numId="5" w16cid:durableId="502012532">
+    <w:abstractNumId w:val="7"/>
+  </w:num>
+  <w:num w:numId="6" w16cid:durableId="973831388">
     <w:abstractNumId w:val="3"/>
   </w:num>
-  <w:num w:numId="3">
-    <w:abstractNumId w:val="0"/>
-  </w:num>
-  <w:num w:numId="4">
-    <w:abstractNumId w:val="4"/>
-  </w:num>
-  <w:num w:numId="5">
+  <w:num w:numId="7" w16cid:durableId="410660845">
     <w:abstractNumId w:val="6"/>
   </w:num>
-  <w:num w:numId="6">
+  <w:num w:numId="8" w16cid:durableId="1454789692">
     <w:abstractNumId w:val="2"/>
-  </w:num>
-  <w:num w:numId="7">
-    <w:abstractNumId w:val="5"/>
   </w:num>
 </w:numbering>
 </file>
 
 <file path=word/styles.xml><?xml version="1.0" encoding="utf-8"?>
-<w:styles xmlns:mc="http://schemas.openxmlformats.org/markup-compatibility/2006" xmlns:r="http://schemas.openxmlformats.org/officeDocument/2006/relationships" xmlns:w="http://schemas.openxmlformats.org/wordprocessingml/2006/main" xmlns:w14="http://schemas.microsoft.com/office/word/2010/wordml" xmlns:w15="http://schemas.microsoft.com/office/word/2012/wordml" xmlns:w16se="http://schemas.microsoft.com/office/word/2015/wordml/symex" mc:Ignorable="w14 w15 w16se">
+<w:styles xmlns:mc="http://schemas.openxmlformats.org/markup-compatibility/2006" xmlns:r="http://schemas.openxmlformats.org/officeDocument/2006/relationships" xmlns:w="http://schemas.openxmlformats.org/wordprocessingml/2006/main" xmlns:w14="http://schemas.microsoft.com/office/word/2010/wordml" xmlns:w15="http://schemas.microsoft.com/office/word/2012/wordml" xmlns:w16cex="http://schemas.microsoft.com/office/word/2018/wordml/cex" xmlns:w16cid="http://schemas.microsoft.com/office/word/2016/wordml/cid" xmlns:w16="http://schemas.microsoft.com/office/word/2018/wordml" xmlns:w16sdtdh="http://schemas.microsoft.com/office/word/2020/wordml/sdtdatahash" xmlns:w16se="http://schemas.microsoft.com/office/word/2015/wordml/symex" mc:Ignorable="w14 w15 w16se w16cid w16 w16cex w16sdtdh">
   <w:docDefaults>
     <w:rPrDefault>
       <w:rPr>
@@ -4036,7 +4410,7 @@
       </w:pPr>
     </w:pPrDefault>
   </w:docDefaults>
-  <w:latentStyles w:defLockedState="0" w:defUIPriority="99" w:defSemiHidden="0" w:defUnhideWhenUsed="0" w:defQFormat="0" w:count="371">
+  <w:latentStyles w:defLockedState="0" w:defUIPriority="99" w:defSemiHidden="0" w:defUnhideWhenUsed="0" w:defQFormat="0" w:count="376">
     <w:lsdException w:name="Normal" w:uiPriority="0" w:qFormat="1"/>
     <w:lsdException w:name="heading 1" w:uiPriority="9" w:qFormat="1"/>
     <w:lsdException w:name="heading 2" w:semiHidden="1" w:uiPriority="9" w:unhideWhenUsed="1" w:qFormat="1"/>
@@ -4142,7 +4516,6 @@
     <w:lsdException w:name="HTML Sample" w:semiHidden="1" w:unhideWhenUsed="1"/>
     <w:lsdException w:name="HTML Typewriter" w:semiHidden="1" w:unhideWhenUsed="1"/>
     <w:lsdException w:name="HTML Variable" w:semiHidden="1" w:unhideWhenUsed="1"/>
-    <w:lsdException w:name="Normal Table" w:semiHidden="1" w:unhideWhenUsed="1"/>
     <w:lsdException w:name="annotation subject" w:semiHidden="1" w:unhideWhenUsed="1"/>
     <w:lsdException w:name="No List" w:semiHidden="1" w:unhideWhenUsed="1"/>
     <w:lsdException w:name="Outline List 1" w:semiHidden="1" w:unhideWhenUsed="1"/>
@@ -4185,11 +4558,8 @@
     <w:lsdException w:name="Table Contemporary" w:semiHidden="1" w:unhideWhenUsed="1"/>
     <w:lsdException w:name="Table Elegant" w:semiHidden="1" w:unhideWhenUsed="1"/>
     <w:lsdException w:name="Table Professional" w:semiHidden="1" w:unhideWhenUsed="1"/>
-    <w:lsdException w:name="Table Subtle 1" w:semiHidden="1" w:unhideWhenUsed="1"/>
     <w:lsdException w:name="Table Subtle 2" w:semiHidden="1" w:unhideWhenUsed="1"/>
     <w:lsdException w:name="Table Web 1" w:semiHidden="1" w:unhideWhenUsed="1"/>
-    <w:lsdException w:name="Table Web 2" w:semiHidden="1" w:unhideWhenUsed="1"/>
-    <w:lsdException w:name="Table Web 3" w:semiHidden="1" w:unhideWhenUsed="1"/>
     <w:lsdException w:name="Balloon Text" w:semiHidden="1" w:unhideWhenUsed="1"/>
     <w:lsdException w:name="Table Grid" w:uiPriority="39"/>
     <w:lsdException w:name="Table Theme" w:semiHidden="1" w:unhideWhenUsed="1"/>
@@ -4408,6 +4778,11 @@
     <w:lsdException w:name="List Table 5 Dark Accent 6" w:uiPriority="50"/>
     <w:lsdException w:name="List Table 6 Colorful Accent 6" w:uiPriority="51"/>
     <w:lsdException w:name="List Table 7 Colorful Accent 6" w:uiPriority="52"/>
+    <w:lsdException w:name="Mention" w:semiHidden="1" w:unhideWhenUsed="1"/>
+    <w:lsdException w:name="Smart Hyperlink" w:semiHidden="1" w:unhideWhenUsed="1"/>
+    <w:lsdException w:name="Hashtag" w:semiHidden="1" w:unhideWhenUsed="1"/>
+    <w:lsdException w:name="Unresolved Mention" w:semiHidden="1" w:unhideWhenUsed="1"/>
+    <w:lsdException w:name="Smart Link" w:semiHidden="1" w:unhideWhenUsed="1"/>
   </w:latentStyles>
   <w:style w:type="paragraph" w:default="1" w:styleId="Normal">
     <w:name w:val="Normal"/>
@@ -4595,6 +4970,17 @@
       <w:sz w:val="30"/>
       <w:szCs w:val="30"/>
     </w:rPr>
+  </w:style>
+  <w:style w:type="paragraph" w:styleId="Prrafodelista">
+    <w:name w:val="List Paragraph"/>
+    <w:basedOn w:val="Normal"/>
+    <w:uiPriority w:val="34"/>
+    <w:qFormat/>
+    <w:rsid w:val="00AD75BA"/>
+    <w:pPr>
+      <w:ind w:left="720"/>
+      <w:contextualSpacing/>
+    </w:pPr>
   </w:style>
 </w:styles>
 </file>
@@ -4917,4 +5303,16 @@
   </a:objectDefaults>
   <a:extraClrSchemeLst/>
 </a:theme>
+</file>
+
+<file path=customXml/item1.xml><?xml version="1.0" encoding="utf-8"?>
+<b:Sources xmlns:b="http://schemas.openxmlformats.org/officeDocument/2006/bibliography" xmlns="http://schemas.openxmlformats.org/officeDocument/2006/bibliography" SelectedStyle="\APASixthEditionOfficeOnline.xsl" StyleName="APA" Version="6"/>
+</file>
+
+<file path=customXml/itemProps1.xml><?xml version="1.0" encoding="utf-8"?>
+<ds:datastoreItem xmlns:ds="http://schemas.openxmlformats.org/officeDocument/2006/customXml" ds:itemID="{96B7F56A-A9A3-4B7B-BF10-D1ED54F73F61}">
+  <ds:schemaRefs>
+    <ds:schemaRef ds:uri="http://schemas.openxmlformats.org/officeDocument/2006/bibliography"/>
+  </ds:schemaRefs>
+</ds:datastoreItem>
 </file>
</xml_diff>